<commit_message>
AddClass method fixed; comments added; Sample1docx changed
</commit_message>
<xml_diff>
--- a/Samples/wwwroot/docx/Sample1.docx
+++ b/Samples/wwwroot/docx/Sample1.docx
@@ -6,6 +6,7 @@
       <w:pPr>
         <w:pStyle w:val="Heading1"/>
         <w:rPr>
+          <w:u w:val="single"/>
           <w:lang w:val="de-DE"/>
         </w:rPr>
       </w:pPr>
@@ -53,7 +54,27 @@
         <w:rPr>
           <w:lang w:val="de-DE"/>
         </w:rPr>
-        <w:t>eider</w:t>
+        <w:t>eid</w:t>
+      </w:r>
+      <w:r>
+        <w:rPr>
+          <w:u w:val="single"/>
+          <w:lang w:val="de-DE"/>
+        </w:rPr>
+        <w:t>er</w:t>
+      </w:r>
+    </w:p>
+    <w:p>
+      <w:pPr>
+        <w:rPr>
+          <w:lang w:val="de-DE"/>
+        </w:rPr>
+      </w:pPr>
+      <w:r>
+        <w:rPr>
+          <w:lang w:val="de-DE"/>
+        </w:rPr>
+        <w:t>Es kann nur einen geben!!!</w:t>
       </w:r>
       <w:bookmarkStart w:id="0" w:name="_GoBack"/>
       <w:bookmarkEnd w:id="0"/>

</xml_diff>